<commit_message>
added E/R diagrams added whiteboards
</commit_message>
<xml_diff>
--- a/esercizi/esercizi di SQL.docx
+++ b/esercizi/esercizi di SQL.docx
@@ -79,7 +79,49 @@
         </w:numPr>
       </w:pPr>
       <w:r>
-        <w:t>Con riferimento al database IFTS scrivi la query che trova i nomi e i cognomi dei clienti che hanno prenotazioni con arrivo precedente al primo luglio 2015</w:t>
+        <w:t>Con riferimento al database IFTS scrivi la query che trova</w:t>
+      </w:r>
+      <w:r>
+        <w:t xml:space="preserve"> gli id cliente,</w:t>
+      </w:r>
+      <w:r>
+        <w:t xml:space="preserve"> i nomi e i cognomi dei clienti che hanno prenotazioni con arrivo precedente al primo luglio 2015</w:t>
+      </w:r>
+    </w:p>
+    <w:p>
+      <w:pPr>
+        <w:pStyle w:val="Paragrafoelenco"/>
+        <w:numPr>
+          <w:ilvl w:val="0"/>
+          <w:numId w:val="8"/>
+        </w:numPr>
+      </w:pPr>
+      <w:r>
+        <w:t>Con riferimento al database IFTS scrivi la query che trova la regione di provenienza dei clienti che hanno prenotazioni con importo superiore a 150 e caparra inferiore a 50</w:t>
+      </w:r>
+    </w:p>
+    <w:p>
+      <w:pPr>
+        <w:pStyle w:val="Paragrafoelenco"/>
+        <w:numPr>
+          <w:ilvl w:val="0"/>
+          <w:numId w:val="8"/>
+        </w:numPr>
+      </w:pPr>
+      <w:r>
+        <w:t>Con riferimento al database IFTS scrivi la query che trova città di residenza, nome e cognome dei clienti che hanno prenotazioni con caparra inferiore a 50 e importo superiore a 150</w:t>
+      </w:r>
+    </w:p>
+    <w:p>
+      <w:pPr>
+        <w:pStyle w:val="Paragrafoelenco"/>
+        <w:numPr>
+          <w:ilvl w:val="0"/>
+          <w:numId w:val="8"/>
+        </w:numPr>
+      </w:pPr>
+      <w:r>
+        <w:t>Con riferimento al database IFTS scrivi la query che trova il nome della città di appartenenza dei clienti che hanno prenotato le camere 11, 12, 13, 20, 21, 22</w:t>
       </w:r>
     </w:p>
     <w:p>
@@ -152,21 +194,7 @@
         <w:rPr>
           <w:lang w:eastAsia="it-IT"/>
         </w:rPr>
-        <w:t xml:space="preserve">WHERE </w:t>
-      </w:r>
-      <w:proofErr w:type="spellStart"/>
-      <w:r>
-        <w:rPr>
-          <w:lang w:eastAsia="it-IT"/>
-        </w:rPr>
-        <w:t>area_geografica</w:t>
-      </w:r>
-      <w:proofErr w:type="spellEnd"/>
-      <w:r>
-        <w:rPr>
-          <w:lang w:eastAsia="it-IT"/>
-        </w:rPr>
-        <w:t xml:space="preserve"> = 'sud'</w:t>
+        <w:t>WHERE area_geografica = 'sud'</w:t>
       </w:r>
     </w:p>
     <w:p>
@@ -212,42 +240,20 @@
         <w:rPr>
           <w:lang w:val="en-US" w:eastAsia="it-IT"/>
         </w:rPr>
-        <w:t xml:space="preserve">FROM </w:t>
-      </w:r>
-      <w:proofErr w:type="spellStart"/>
-      <w:r>
+        <w:t>FROM prenotazioni</w:t>
+      </w:r>
+    </w:p>
+    <w:p>
+      <w:pPr>
         <w:rPr>
           <w:lang w:val="en-US" w:eastAsia="it-IT"/>
         </w:rPr>
-        <w:t>prenotazioni</w:t>
-      </w:r>
-      <w:proofErr w:type="spellEnd"/>
-    </w:p>
-    <w:p>
-      <w:pPr>
+      </w:pPr>
+      <w:r>
         <w:rPr>
           <w:lang w:val="en-US" w:eastAsia="it-IT"/>
         </w:rPr>
-      </w:pPr>
-      <w:r>
-        <w:rPr>
-          <w:lang w:val="en-US" w:eastAsia="it-IT"/>
-        </w:rPr>
-        <w:t xml:space="preserve">WHERE </w:t>
-      </w:r>
-      <w:proofErr w:type="spellStart"/>
-      <w:r>
-        <w:rPr>
-          <w:lang w:val="en-US" w:eastAsia="it-IT"/>
-        </w:rPr>
-        <w:t>importo</w:t>
-      </w:r>
-      <w:proofErr w:type="spellEnd"/>
-      <w:r>
-        <w:rPr>
-          <w:lang w:val="en-US" w:eastAsia="it-IT"/>
-        </w:rPr>
-        <w:t xml:space="preserve"> &gt; 200</w:t>
+        <w:t>WHERE importo &gt; 200</w:t>
       </w:r>
     </w:p>
     <w:p>
@@ -261,26 +267,145 @@
         <w:rPr>
           <w:lang w:eastAsia="it-IT"/>
         </w:rPr>
+        <w:t>Esercizio 3</w:t>
+      </w:r>
+    </w:p>
+    <w:p>
+      <w:pPr>
+        <w:rPr>
+          <w:lang w:eastAsia="it-IT"/>
+        </w:rPr>
+      </w:pPr>
+      <w:r>
+        <w:rPr>
+          <w:lang w:eastAsia="it-IT"/>
+        </w:rPr>
+        <w:t>SELECT *</w:t>
+      </w:r>
+    </w:p>
+    <w:p>
+      <w:pPr>
+        <w:rPr>
+          <w:lang w:eastAsia="it-IT"/>
+        </w:rPr>
+      </w:pPr>
+      <w:r>
+        <w:rPr>
+          <w:lang w:eastAsia="it-IT"/>
+        </w:rPr>
+        <w:t>FROM prenotazioni</w:t>
+      </w:r>
+    </w:p>
+    <w:p>
+      <w:pPr>
+        <w:rPr>
+          <w:lang w:eastAsia="it-IT"/>
+        </w:rPr>
+      </w:pPr>
+      <w:r>
+        <w:rPr>
+          <w:lang w:eastAsia="it-IT"/>
+        </w:rPr>
+        <w:t>WHERE importo &gt; 150</w:t>
+      </w:r>
+    </w:p>
+    <w:p>
+      <w:pPr>
+        <w:rPr>
+          <w:lang w:eastAsia="it-IT"/>
+        </w:rPr>
+      </w:pPr>
+      <w:r>
+        <w:rPr>
+          <w:lang w:eastAsia="it-IT"/>
+        </w:rPr>
+        <w:t>AND caparra &lt; 50</w:t>
+      </w:r>
+    </w:p>
+    <w:p>
+      <w:pPr>
+        <w:pStyle w:val="Titolo2"/>
+        <w:rPr>
+          <w:lang w:eastAsia="it-IT"/>
+        </w:rPr>
+      </w:pPr>
+      <w:r>
+        <w:rPr>
+          <w:lang w:eastAsia="it-IT"/>
+        </w:rPr>
+        <w:t>Esercizio 4</w:t>
+      </w:r>
+    </w:p>
+    <w:p>
+      <w:pPr>
+        <w:rPr>
+          <w:lang w:eastAsia="it-IT"/>
+        </w:rPr>
+      </w:pPr>
+      <w:r>
+        <w:rPr>
+          <w:lang w:eastAsia="it-IT"/>
+        </w:rPr>
+        <w:t>SELECT nome, cognome</w:t>
+      </w:r>
+    </w:p>
+    <w:p>
+      <w:pPr>
+        <w:rPr>
+          <w:lang w:eastAsia="it-IT"/>
+        </w:rPr>
+      </w:pPr>
+      <w:r>
+        <w:rPr>
+          <w:lang w:eastAsia="it-IT"/>
+        </w:rPr>
+        <w:t>FROM clienti</w:t>
+      </w:r>
+    </w:p>
+    <w:p>
+      <w:pPr>
+        <w:rPr>
+          <w:lang w:eastAsia="it-IT"/>
+        </w:rPr>
+      </w:pPr>
+      <w:r>
+        <w:rPr>
+          <w:lang w:eastAsia="it-IT"/>
+        </w:rPr>
+        <w:t>ORDER BY dataNascita ASC</w:t>
+      </w:r>
+    </w:p>
+    <w:p>
+      <w:pPr>
+        <w:pStyle w:val="Titolo2"/>
+        <w:rPr>
+          <w:lang w:eastAsia="it-IT"/>
+        </w:rPr>
+      </w:pPr>
+      <w:r>
+        <w:rPr>
+          <w:lang w:eastAsia="it-IT"/>
+        </w:rPr>
         <w:t xml:space="preserve">Esercizio </w:t>
       </w:r>
       <w:r>
         <w:rPr>
           <w:lang w:eastAsia="it-IT"/>
         </w:rPr>
-        <w:t>3</w:t>
-      </w:r>
-    </w:p>
-    <w:p>
-      <w:pPr>
-        <w:rPr>
-          <w:lang w:eastAsia="it-IT"/>
-        </w:rPr>
-      </w:pPr>
-      <w:r>
-        <w:rPr>
-          <w:lang w:eastAsia="it-IT"/>
-        </w:rPr>
-        <w:t>SELECT *</w:t>
+        <w:t>5</w:t>
+      </w:r>
+    </w:p>
+    <w:p>
+      <w:pPr>
+        <w:rPr>
+          <w:lang w:eastAsia="it-IT"/>
+        </w:rPr>
+      </w:pPr>
+      <w:r>
+        <w:rPr>
+          <w:lang w:eastAsia="it-IT"/>
+        </w:rPr>
+        <w:t>SELECT DISTINCT arrivo</w:t>
       </w:r>
     </w:p>
     <w:p>
@@ -306,20 +431,20 @@
         <w:rPr>
           <w:lang w:eastAsia="it-IT"/>
         </w:rPr>
-        <w:t>WHERE importo &gt; 150</w:t>
-      </w:r>
-    </w:p>
-    <w:p>
-      <w:pPr>
-        <w:rPr>
-          <w:lang w:eastAsia="it-IT"/>
-        </w:rPr>
-      </w:pPr>
-      <w:r>
-        <w:rPr>
-          <w:lang w:eastAsia="it-IT"/>
-        </w:rPr>
-        <w:t>AND caparra &lt; 50</w:t>
+        <w:t>WHERE tipo_struttura='2 Stelle'</w:t>
+      </w:r>
+    </w:p>
+    <w:p>
+      <w:pPr>
+        <w:rPr>
+          <w:lang w:eastAsia="it-IT"/>
+        </w:rPr>
+      </w:pPr>
+      <w:r>
+        <w:rPr>
+          <w:lang w:eastAsia="it-IT"/>
+        </w:rPr>
+        <w:t>ORDER BY arrivo DESC</w:t>
       </w:r>
     </w:p>
     <w:p>
@@ -339,60 +464,72 @@
         <w:rPr>
           <w:lang w:eastAsia="it-IT"/>
         </w:rPr>
-        <w:t>4</w:t>
-      </w:r>
-    </w:p>
-    <w:p>
-      <w:pPr>
-        <w:rPr>
-          <w:lang w:eastAsia="it-IT"/>
-        </w:rPr>
-      </w:pPr>
-      <w:r>
-        <w:rPr>
-          <w:lang w:eastAsia="it-IT"/>
-        </w:rPr>
-        <w:t>SELECT nome, cognome</w:t>
-      </w:r>
-    </w:p>
-    <w:p>
-      <w:pPr>
-        <w:rPr>
-          <w:lang w:eastAsia="it-IT"/>
-        </w:rPr>
-      </w:pPr>
-      <w:r>
-        <w:rPr>
-          <w:lang w:eastAsia="it-IT"/>
-        </w:rPr>
-        <w:t>FROM clienti</w:t>
-      </w:r>
-    </w:p>
-    <w:p>
-      <w:pPr>
-        <w:rPr>
-          <w:lang w:eastAsia="it-IT"/>
-        </w:rPr>
-      </w:pPr>
-      <w:r>
-        <w:rPr>
-          <w:lang w:eastAsia="it-IT"/>
-        </w:rPr>
-        <w:t xml:space="preserve">ORDER BY </w:t>
-      </w:r>
-      <w:proofErr w:type="spellStart"/>
-      <w:r>
-        <w:rPr>
-          <w:lang w:eastAsia="it-IT"/>
-        </w:rPr>
-        <w:t>dataNascita</w:t>
-      </w:r>
-      <w:proofErr w:type="spellEnd"/>
-      <w:r>
-        <w:rPr>
-          <w:lang w:eastAsia="it-IT"/>
-        </w:rPr>
-        <w:t xml:space="preserve"> ASC</w:t>
+        <w:t>6</w:t>
+      </w:r>
+    </w:p>
+    <w:p>
+      <w:pPr>
+        <w:rPr>
+          <w:lang w:eastAsia="it-IT"/>
+        </w:rPr>
+      </w:pPr>
+      <w:r>
+        <w:rPr>
+          <w:lang w:eastAsia="it-IT"/>
+        </w:rPr>
+        <w:t>SELECT DISTINCT</w:t>
+      </w:r>
+      <w:r>
+        <w:rPr>
+          <w:lang w:eastAsia="it-IT"/>
+        </w:rPr>
+        <w:t xml:space="preserve"> id_cliente,</w:t>
+      </w:r>
+      <w:r>
+        <w:rPr>
+          <w:lang w:eastAsia="it-IT"/>
+        </w:rPr>
+        <w:t xml:space="preserve"> clienti.nome, clienti.cognome</w:t>
+      </w:r>
+    </w:p>
+    <w:p>
+      <w:pPr>
+        <w:rPr>
+          <w:lang w:eastAsia="it-IT"/>
+        </w:rPr>
+      </w:pPr>
+      <w:r>
+        <w:rPr>
+          <w:lang w:eastAsia="it-IT"/>
+        </w:rPr>
+        <w:t xml:space="preserve">FROM clienti </w:t>
+      </w:r>
+    </w:p>
+    <w:p>
+      <w:pPr>
+        <w:rPr>
+          <w:lang w:eastAsia="it-IT"/>
+        </w:rPr>
+      </w:pPr>
+      <w:r>
+        <w:rPr>
+          <w:lang w:eastAsia="it-IT"/>
+        </w:rPr>
+        <w:lastRenderedPageBreak/>
+        <w:t>INNER JOIN prenotazioni ON clienti.ID_cliente = prenotazioni.cliente</w:t>
+      </w:r>
+    </w:p>
+    <w:p>
+      <w:pPr>
+        <w:rPr>
+          <w:lang w:eastAsia="it-IT"/>
+        </w:rPr>
+      </w:pPr>
+      <w:r>
+        <w:rPr>
+          <w:lang w:eastAsia="it-IT"/>
+        </w:rPr>
+        <w:t>WHERE  prenotazioni.arrivo &lt; '2015-07-01'</w:t>
       </w:r>
     </w:p>
     <w:p>
@@ -412,73 +549,85 @@
         <w:rPr>
           <w:lang w:eastAsia="it-IT"/>
         </w:rPr>
-        <w:t>5</w:t>
-      </w:r>
-    </w:p>
-    <w:p>
-      <w:pPr>
-        <w:rPr>
-          <w:lang w:eastAsia="it-IT"/>
-        </w:rPr>
-      </w:pPr>
-      <w:r>
-        <w:rPr>
-          <w:lang w:eastAsia="it-IT"/>
-        </w:rPr>
-        <w:t>SELECT DISTINCT arrivo</w:t>
-      </w:r>
-    </w:p>
-    <w:p>
-      <w:pPr>
-        <w:rPr>
-          <w:lang w:eastAsia="it-IT"/>
-        </w:rPr>
-      </w:pPr>
-      <w:r>
-        <w:rPr>
-          <w:lang w:eastAsia="it-IT"/>
-        </w:rPr>
-        <w:t>FROM prenotazioni</w:t>
-      </w:r>
-    </w:p>
-    <w:p>
-      <w:pPr>
-        <w:rPr>
-          <w:lang w:eastAsia="it-IT"/>
-        </w:rPr>
-      </w:pPr>
-      <w:r>
-        <w:rPr>
-          <w:lang w:eastAsia="it-IT"/>
-        </w:rPr>
-        <w:t xml:space="preserve">WHERE </w:t>
-      </w:r>
-      <w:proofErr w:type="spellStart"/>
-      <w:r>
-        <w:rPr>
-          <w:lang w:eastAsia="it-IT"/>
-        </w:rPr>
-        <w:t>tipo_struttura</w:t>
-      </w:r>
-      <w:proofErr w:type="spellEnd"/>
-      <w:r>
-        <w:rPr>
-          <w:lang w:eastAsia="it-IT"/>
-        </w:rPr>
-        <w:t>='2 Stelle'</w:t>
-      </w:r>
-    </w:p>
-    <w:p>
-      <w:pPr>
-        <w:rPr>
-          <w:lang w:eastAsia="it-IT"/>
-        </w:rPr>
-      </w:pPr>
-      <w:r>
-        <w:rPr>
-          <w:lang w:eastAsia="it-IT"/>
-        </w:rPr>
-        <w:t>ORDER BY arrivo DESC</w:t>
+        <w:t>7</w:t>
+      </w:r>
+    </w:p>
+    <w:p>
+      <w:pPr>
+        <w:rPr>
+          <w:lang w:eastAsia="it-IT"/>
+        </w:rPr>
+      </w:pPr>
+      <w:r>
+        <w:rPr>
+          <w:lang w:eastAsia="it-IT"/>
+        </w:rPr>
+        <w:t>SELECT DISTINCT regione</w:t>
+      </w:r>
+    </w:p>
+    <w:p>
+      <w:pPr>
+        <w:rPr>
+          <w:lang w:eastAsia="it-IT"/>
+        </w:rPr>
+      </w:pPr>
+      <w:r>
+        <w:rPr>
+          <w:lang w:eastAsia="it-IT"/>
+        </w:rPr>
+        <w:t>FROM regioni</w:t>
+      </w:r>
+    </w:p>
+    <w:p>
+      <w:pPr>
+        <w:rPr>
+          <w:lang w:eastAsia="it-IT"/>
+        </w:rPr>
+      </w:pPr>
+      <w:r>
+        <w:rPr>
+          <w:lang w:eastAsia="it-IT"/>
+        </w:rPr>
+        <w:t>INNER JOIN citta ON regioni.id_regione = citta.regione</w:t>
+      </w:r>
+    </w:p>
+    <w:p>
+      <w:pPr>
+        <w:rPr>
+          <w:lang w:eastAsia="it-IT"/>
+        </w:rPr>
+      </w:pPr>
+      <w:r>
+        <w:rPr>
+          <w:lang w:eastAsia="it-IT"/>
+        </w:rPr>
+        <w:t>INNER JOIN clienti ON citta.id_citta = clienti.citta</w:t>
+      </w:r>
+    </w:p>
+    <w:p>
+      <w:pPr>
+        <w:rPr>
+          <w:lang w:eastAsia="it-IT"/>
+        </w:rPr>
+      </w:pPr>
+      <w:r>
+        <w:rPr>
+          <w:lang w:eastAsia="it-IT"/>
+        </w:rPr>
+        <w:t>INNER JOIN prenotazioni ON clienti.id_cliente = prenotazioni.cliente</w:t>
+      </w:r>
+    </w:p>
+    <w:p>
+      <w:pPr>
+        <w:rPr>
+          <w:lang w:eastAsia="it-IT"/>
+        </w:rPr>
+      </w:pPr>
+      <w:r>
+        <w:rPr>
+          <w:lang w:eastAsia="it-IT"/>
+        </w:rPr>
+        <w:t>WHERE importo &gt; 150 AND caparra &lt; 50</w:t>
       </w:r>
     </w:p>
     <w:p>
@@ -498,7 +647,7 @@
         <w:rPr>
           <w:lang w:eastAsia="it-IT"/>
         </w:rPr>
-        <w:t>6</w:t>
+        <w:t>8</w:t>
       </w:r>
     </w:p>
     <w:p>
@@ -513,104 +662,252 @@
         </w:rPr>
         <w:t xml:space="preserve">SELECT DISTINCT </w:t>
       </w:r>
-      <w:proofErr w:type="spellStart"/>
-      <w:r>
-        <w:rPr>
-          <w:lang w:eastAsia="it-IT"/>
-        </w:rPr>
-        <w:t>clienti.nome</w:t>
-      </w:r>
-      <w:proofErr w:type="spellEnd"/>
-      <w:r>
-        <w:rPr>
-          <w:lang w:eastAsia="it-IT"/>
-        </w:rPr>
-        <w:t xml:space="preserve">, </w:t>
-      </w:r>
-      <w:proofErr w:type="spellStart"/>
-      <w:r>
-        <w:rPr>
-          <w:lang w:eastAsia="it-IT"/>
-        </w:rPr>
-        <w:t>clienti.cognome</w:t>
-      </w:r>
-      <w:proofErr w:type="spellEnd"/>
-    </w:p>
-    <w:p>
-      <w:pPr>
-        <w:rPr>
-          <w:lang w:eastAsia="it-IT"/>
-        </w:rPr>
-      </w:pPr>
-      <w:r>
-        <w:rPr>
-          <w:lang w:eastAsia="it-IT"/>
-        </w:rPr>
-        <w:t xml:space="preserve">FROM clienti </w:t>
-      </w:r>
-    </w:p>
-    <w:p>
-      <w:pPr>
-        <w:rPr>
-          <w:lang w:eastAsia="it-IT"/>
-        </w:rPr>
-      </w:pPr>
-      <w:r>
-        <w:rPr>
-          <w:lang w:eastAsia="it-IT"/>
-        </w:rPr>
-        <w:lastRenderedPageBreak/>
-        <w:t xml:space="preserve">INNER JOIN prenotazioni ON </w:t>
-      </w:r>
-      <w:proofErr w:type="spellStart"/>
-      <w:r>
-        <w:rPr>
-          <w:lang w:eastAsia="it-IT"/>
-        </w:rPr>
-        <w:t>clienti.ID_cliente</w:t>
-      </w:r>
-      <w:proofErr w:type="spellEnd"/>
-      <w:r>
-        <w:rPr>
-          <w:lang w:eastAsia="it-IT"/>
-        </w:rPr>
-        <w:t xml:space="preserve"> = </w:t>
-      </w:r>
-      <w:proofErr w:type="spellStart"/>
-      <w:r>
-        <w:rPr>
-          <w:lang w:eastAsia="it-IT"/>
-        </w:rPr>
-        <w:t>prenotazioni.cliente</w:t>
-      </w:r>
-      <w:proofErr w:type="spellEnd"/>
-    </w:p>
-    <w:p>
-      <w:pPr>
-        <w:rPr>
-          <w:lang w:eastAsia="it-IT"/>
-        </w:rPr>
-      </w:pPr>
-      <w:r>
-        <w:rPr>
-          <w:lang w:eastAsia="it-IT"/>
-        </w:rPr>
-        <w:t xml:space="preserve">WHERE  </w:t>
-      </w:r>
-      <w:proofErr w:type="spellStart"/>
-      <w:r>
-        <w:rPr>
-          <w:lang w:eastAsia="it-IT"/>
-        </w:rPr>
-        <w:t>prenotazioni.arrivo</w:t>
-      </w:r>
-      <w:proofErr w:type="spellEnd"/>
-      <w:r>
-        <w:rPr>
-          <w:lang w:eastAsia="it-IT"/>
-        </w:rPr>
-        <w:t xml:space="preserve"> &lt; '2015-07-01'</w:t>
-      </w:r>
+      <w:r>
+        <w:rPr>
+          <w:lang w:eastAsia="it-IT"/>
+        </w:rPr>
+        <w:t>citta.citta, clie</w:t>
+      </w:r>
+      <w:r>
+        <w:rPr>
+          <w:lang w:eastAsia="it-IT"/>
+        </w:rPr>
+        <w:t>nti.nome, clienti.cognome</w:t>
+      </w:r>
+    </w:p>
+    <w:p>
+      <w:pPr>
+        <w:rPr>
+          <w:lang w:eastAsia="it-IT"/>
+        </w:rPr>
+      </w:pPr>
+      <w:r>
+        <w:rPr>
+          <w:lang w:eastAsia="it-IT"/>
+        </w:rPr>
+        <w:t>FROM regioni</w:t>
+      </w:r>
+    </w:p>
+    <w:p>
+      <w:pPr>
+        <w:rPr>
+          <w:lang w:eastAsia="it-IT"/>
+        </w:rPr>
+      </w:pPr>
+      <w:r>
+        <w:rPr>
+          <w:lang w:eastAsia="it-IT"/>
+        </w:rPr>
+        <w:t>INNER JOIN citta ON regioni.id_regione = citta.regione</w:t>
+      </w:r>
+    </w:p>
+    <w:p>
+      <w:pPr>
+        <w:rPr>
+          <w:lang w:eastAsia="it-IT"/>
+        </w:rPr>
+      </w:pPr>
+      <w:r>
+        <w:rPr>
+          <w:lang w:eastAsia="it-IT"/>
+        </w:rPr>
+        <w:t>INNER JOIN clienti ON citta.id_citta = clienti.citta</w:t>
+      </w:r>
+    </w:p>
+    <w:p>
+      <w:pPr>
+        <w:rPr>
+          <w:lang w:eastAsia="it-IT"/>
+        </w:rPr>
+      </w:pPr>
+      <w:r>
+        <w:rPr>
+          <w:lang w:eastAsia="it-IT"/>
+        </w:rPr>
+        <w:t>INNER JOIN prenotazioni ON clienti.id_cliente = prenotazioni.cliente</w:t>
+      </w:r>
+    </w:p>
+    <w:p>
+      <w:pPr>
+        <w:rPr>
+          <w:lang w:eastAsia="it-IT"/>
+        </w:rPr>
+      </w:pPr>
+      <w:r>
+        <w:rPr>
+          <w:lang w:eastAsia="it-IT"/>
+        </w:rPr>
+        <w:t>WHERE importo &gt; 150 AND caparra &lt; 50</w:t>
+      </w:r>
+    </w:p>
+    <w:p>
+      <w:pPr>
+        <w:pStyle w:val="Titolo2"/>
+        <w:rPr>
+          <w:lang w:eastAsia="it-IT"/>
+        </w:rPr>
+      </w:pPr>
+      <w:r>
+        <w:rPr>
+          <w:lang w:eastAsia="it-IT"/>
+        </w:rPr>
+        <w:t xml:space="preserve">Esercizio </w:t>
+      </w:r>
+      <w:r>
+        <w:rPr>
+          <w:lang w:eastAsia="it-IT"/>
+        </w:rPr>
+        <w:t>9</w:t>
+      </w:r>
+    </w:p>
+    <w:p>
+      <w:pPr>
+        <w:rPr>
+          <w:lang w:eastAsia="it-IT"/>
+        </w:rPr>
+      </w:pPr>
+      <w:r>
+        <w:rPr>
+          <w:lang w:eastAsia="it-IT"/>
+        </w:rPr>
+        <w:t>SELECT DISTINCT citta.citta</w:t>
+      </w:r>
+    </w:p>
+    <w:p>
+      <w:pPr>
+        <w:rPr>
+          <w:lang w:eastAsia="it-IT"/>
+        </w:rPr>
+      </w:pPr>
+      <w:r>
+        <w:rPr>
+          <w:lang w:eastAsia="it-IT"/>
+        </w:rPr>
+        <w:t xml:space="preserve">FROM citta </w:t>
+      </w:r>
+    </w:p>
+    <w:p>
+      <w:pPr>
+        <w:rPr>
+          <w:lang w:eastAsia="it-IT"/>
+        </w:rPr>
+      </w:pPr>
+      <w:r>
+        <w:rPr>
+          <w:lang w:eastAsia="it-IT"/>
+        </w:rPr>
+        <w:t>INNER JOIN clienti ON citta.ID_citta = clienti.citta</w:t>
+      </w:r>
+    </w:p>
+    <w:p>
+      <w:pPr>
+        <w:rPr>
+          <w:lang w:eastAsia="it-IT"/>
+        </w:rPr>
+      </w:pPr>
+      <w:r>
+        <w:rPr>
+          <w:lang w:eastAsia="it-IT"/>
+        </w:rPr>
+        <w:t>INNER JOIN prenotazioni ON clienti.ID_cliente = prenotazioni.cliente</w:t>
+      </w:r>
+    </w:p>
+    <w:p>
+      <w:pPr>
+        <w:rPr>
+          <w:lang w:eastAsia="it-IT"/>
+        </w:rPr>
+      </w:pPr>
+      <w:r>
+        <w:rPr>
+          <w:lang w:eastAsia="it-IT"/>
+        </w:rPr>
+        <w:t xml:space="preserve">WHERE prenotazioni.camera </w:t>
+      </w:r>
+      <w:r>
+        <w:rPr>
+          <w:lang w:eastAsia="it-IT"/>
+        </w:rPr>
+        <w:t>=</w:t>
+      </w:r>
+      <w:r>
+        <w:rPr>
+          <w:lang w:eastAsia="it-IT"/>
+        </w:rPr>
+        <w:t>'11','12','13','20','21','22'</w:t>
+      </w:r>
+    </w:p>
+    <w:p>
+      <w:pPr>
+        <w:rPr>
+          <w:lang w:eastAsia="it-IT"/>
+        </w:rPr>
+      </w:pPr>
+      <w:r>
+        <w:rPr>
+          <w:lang w:eastAsia="it-IT"/>
+        </w:rPr>
+        <w:t>OR prenotazioni.camera ='12'</w:t>
+      </w:r>
+    </w:p>
+    <w:p>
+      <w:pPr>
+        <w:rPr>
+          <w:lang w:eastAsia="it-IT"/>
+        </w:rPr>
+      </w:pPr>
+      <w:r>
+        <w:rPr>
+          <w:lang w:eastAsia="it-IT"/>
+        </w:rPr>
+        <w:t>OR prenotazioni.camera ='13'</w:t>
+      </w:r>
+    </w:p>
+    <w:p>
+      <w:pPr>
+        <w:rPr>
+          <w:lang w:eastAsia="it-IT"/>
+        </w:rPr>
+      </w:pPr>
+      <w:r>
+        <w:rPr>
+          <w:lang w:eastAsia="it-IT"/>
+        </w:rPr>
+        <w:t>OR prenotazioni.camera ='20'</w:t>
+      </w:r>
+    </w:p>
+    <w:p>
+      <w:pPr>
+        <w:rPr>
+          <w:lang w:eastAsia="it-IT"/>
+        </w:rPr>
+      </w:pPr>
+      <w:r>
+        <w:rPr>
+          <w:lang w:eastAsia="it-IT"/>
+        </w:rPr>
+        <w:t>OR prenotazioni.camera ='21'</w:t>
+      </w:r>
+    </w:p>
+    <w:p>
+      <w:pPr>
+        <w:rPr>
+          <w:lang w:eastAsia="it-IT"/>
+        </w:rPr>
+      </w:pPr>
+      <w:r>
+        <w:rPr>
+          <w:lang w:eastAsia="it-IT"/>
+        </w:rPr>
+        <w:t>OR prenotazioni.camera ='22'</w:t>
+      </w:r>
+    </w:p>
+    <w:p>
+      <w:pPr>
+        <w:rPr>
+          <w:lang w:eastAsia="it-IT"/>
+        </w:rPr>
+      </w:pPr>
     </w:p>
     <w:p>
       <w:pPr>

</xml_diff>